<commit_message>
Se resuelve un fix del LAB08
</commit_message>
<xml_diff>
--- a/2021/laboratorios/LAB08/utiles/LAB08 - Atributos Textuales.docx
+++ b/2021/laboratorios/LAB08/utiles/LAB08 - Atributos Textuales.docx
@@ -137,21 +137,7 @@
         <w:rPr>
           <w:rFonts w:ascii="Domine" w:eastAsia="Domine" w:hAnsi="Domine" w:cs="Domine"/>
         </w:rPr>
-        <w:t xml:space="preserve">sobre algunos tópicos de ingeniería de </w:t>
-      </w:r>
-      <w:proofErr w:type="spellStart"/>
-      <w:r>
-        <w:rPr>
-          <w:rFonts w:ascii="Domine" w:eastAsia="Domine" w:hAnsi="Domine" w:cs="Domine"/>
-        </w:rPr>
-        <w:t>features</w:t>
-      </w:r>
-      <w:proofErr w:type="spellEnd"/>
-      <w:r>
-        <w:rPr>
-          <w:rFonts w:ascii="Domine" w:eastAsia="Domine" w:hAnsi="Domine" w:cs="Domine"/>
-        </w:rPr>
-        <w:t xml:space="preserve"> textuales, trabajando con técnicas de preprocesamiento de atributos textuales y algunas estrategias de representación y ponderación de los términos que componen los atributos textuales</w:t>
+        <w:t>sobre algunos tópicos de ingeniería de features textuales, trabajando con técnicas de preprocesamiento de atributos textuales y algunas estrategias de representación y ponderación de los términos que componen los atributos textuales</w:t>
       </w:r>
       <w:r>
         <w:rPr>
@@ -228,16 +214,8 @@
         <w:rPr>
           <w:rFonts w:ascii="Domine" w:hAnsi="Domine"/>
         </w:rPr>
-        <w:t xml:space="preserve">A partir del </w:t>
-      </w:r>
-      <w:proofErr w:type="spellStart"/>
-      <w:r>
-        <w:rPr>
-          <w:rFonts w:ascii="Domine" w:hAnsi="Domine"/>
-        </w:rPr>
-        <w:t>dataset</w:t>
-      </w:r>
-      <w:proofErr w:type="spellEnd"/>
+        <w:t>A partir del dataset</w:t>
+      </w:r>
       <w:r>
         <w:rPr>
           <w:rFonts w:ascii="Domine" w:hAnsi="Domine"/>
@@ -300,35 +278,14 @@
         <w:rPr>
           <w:rFonts w:ascii="Domine" w:eastAsia="Domine" w:hAnsi="Domine" w:cs="Domine"/>
         </w:rPr>
-        <w:t>Cargue</w:t>
-      </w:r>
-      <w:r>
-        <w:rPr>
-          <w:rStyle w:val="Refdenotaalpie"/>
-          <w:rFonts w:ascii="Domine" w:eastAsia="Domine" w:hAnsi="Domine" w:cs="Domine"/>
-        </w:rPr>
-        <w:footnoteReference w:id="1"/>
-      </w:r>
-      <w:r>
-        <w:rPr>
-          <w:rFonts w:ascii="Domine" w:eastAsia="Domine" w:hAnsi="Domine" w:cs="Domine"/>
-        </w:rPr>
-        <w:t xml:space="preserve"> y e</w:t>
-      </w:r>
-      <w:r>
-        <w:rPr>
-          <w:rFonts w:ascii="Domine" w:eastAsia="Domine" w:hAnsi="Domine" w:cs="Domine"/>
-        </w:rPr>
-        <w:t xml:space="preserve">xplore el </w:t>
-      </w:r>
-      <w:proofErr w:type="spellStart"/>
-      <w:r>
-        <w:rPr>
-          <w:rFonts w:ascii="Domine" w:eastAsia="Domine" w:hAnsi="Domine" w:cs="Domine"/>
-        </w:rPr>
-        <w:t>dataset</w:t>
-      </w:r>
-      <w:proofErr w:type="spellEnd"/>
+        <w:t>Cargue y e</w:t>
+      </w:r>
+      <w:r>
+        <w:rPr>
+          <w:rFonts w:ascii="Domine" w:eastAsia="Domine" w:hAnsi="Domine" w:cs="Domine"/>
+        </w:rPr>
+        <w:t>xplore el dataset</w:t>
+      </w:r>
       <w:r>
         <w:rPr>
           <w:rFonts w:ascii="Domine" w:eastAsia="Domine" w:hAnsi="Domine" w:cs="Domine"/>
@@ -391,33 +348,13 @@
         </w:rPr>
         <w:t xml:space="preserve">Genere el corpus de documentos y explore la instrucción </w:t>
       </w:r>
-      <w:proofErr w:type="spellStart"/>
-      <w:proofErr w:type="gramStart"/>
       <w:r>
         <w:rPr>
           <w:rFonts w:ascii="Domine" w:eastAsia="Domine" w:hAnsi="Domine" w:cs="Domine"/>
           <w:i/>
           <w:iCs/>
         </w:rPr>
-        <w:t>inspect</w:t>
-      </w:r>
-      <w:proofErr w:type="spellEnd"/>
-      <w:r>
-        <w:rPr>
-          <w:rFonts w:ascii="Domine" w:eastAsia="Domine" w:hAnsi="Domine" w:cs="Domine"/>
-          <w:i/>
-          <w:iCs/>
-        </w:rPr>
-        <w:t>(</w:t>
-      </w:r>
-      <w:proofErr w:type="gramEnd"/>
-      <w:r>
-        <w:rPr>
-          <w:rFonts w:ascii="Domine" w:eastAsia="Domine" w:hAnsi="Domine" w:cs="Domine"/>
-          <w:i/>
-          <w:iCs/>
-        </w:rPr>
-        <w:t>).</w:t>
+        <w:t>inspect().</w:t>
       </w:r>
       <w:r>
         <w:rPr>
@@ -478,14 +415,12 @@
         </w:rPr>
         <w:t xml:space="preserve">Utilizando la librería </w:t>
       </w:r>
-      <w:proofErr w:type="spellStart"/>
       <w:r>
         <w:rPr>
           <w:rFonts w:ascii="Domine" w:eastAsia="Domine" w:hAnsi="Domine" w:cs="Domine"/>
         </w:rPr>
         <w:t>tm</w:t>
       </w:r>
-      <w:proofErr w:type="spellEnd"/>
       <w:r>
         <w:rPr>
           <w:rFonts w:ascii="Domine" w:eastAsia="Domine" w:hAnsi="Domine" w:cs="Domine"/>
@@ -502,21 +437,7 @@
         <w:rPr>
           <w:rFonts w:ascii="Domine" w:eastAsia="Domine" w:hAnsi="Domine" w:cs="Domine"/>
         </w:rPr>
-        <w:t xml:space="preserve"> las siguientes tareas de </w:t>
-      </w:r>
-      <w:proofErr w:type="spellStart"/>
-      <w:r>
-        <w:rPr>
-          <w:rFonts w:ascii="Domine" w:eastAsia="Domine" w:hAnsi="Domine" w:cs="Domine"/>
-        </w:rPr>
-        <w:t>pre-procesamiento</w:t>
-      </w:r>
-      <w:proofErr w:type="spellEnd"/>
-      <w:r>
-        <w:rPr>
-          <w:rFonts w:ascii="Domine" w:eastAsia="Domine" w:hAnsi="Domine" w:cs="Domine"/>
-        </w:rPr>
-        <w:t xml:space="preserve"> sobre los datos y verifique en cada paso si se reduce la cantidad de términos del corpus de documentos:</w:t>
+        <w:t xml:space="preserve"> las siguientes tareas de pre-procesamiento sobre los datos y verifique en cada paso si se reduce la cantidad de términos del corpus de documentos:</w:t>
       </w:r>
     </w:p>
     <w:p>
@@ -596,10 +517,8 @@
         <w:rPr>
           <w:rFonts w:ascii="Domine" w:eastAsia="Domine" w:hAnsi="Domine" w:cs="Domine"/>
         </w:rPr>
-        <w:lastRenderedPageBreak/>
         <w:t xml:space="preserve">Elimine signos de puntuación. ¿Quedan signos de puntuación sin eliminar por parte de la librería </w:t>
       </w:r>
-      <w:proofErr w:type="spellStart"/>
       <w:r>
         <w:rPr>
           <w:rFonts w:ascii="Domine" w:eastAsia="Domine" w:hAnsi="Domine" w:cs="Domine"/>
@@ -608,54 +527,19 @@
         </w:rPr>
         <w:t>tm</w:t>
       </w:r>
-      <w:proofErr w:type="spellEnd"/>
-      <w:r>
-        <w:rPr>
-          <w:rFonts w:ascii="Domine" w:eastAsia="Domine" w:hAnsi="Domine" w:cs="Domine"/>
-        </w:rPr>
-        <w:t xml:space="preserve">? Explore el resultado y </w:t>
-      </w:r>
-      <w:proofErr w:type="spellStart"/>
-      <w:r>
-        <w:rPr>
-          <w:rFonts w:ascii="Domine" w:eastAsia="Domine" w:hAnsi="Domine" w:cs="Domine"/>
-        </w:rPr>
-        <w:t>sirvase</w:t>
-      </w:r>
-      <w:proofErr w:type="spellEnd"/>
-      <w:r>
-        <w:rPr>
-          <w:rFonts w:ascii="Domine" w:eastAsia="Domine" w:hAnsi="Domine" w:cs="Domine"/>
-        </w:rPr>
-        <w:t xml:space="preserve"> de la función </w:t>
-      </w:r>
-      <w:proofErr w:type="spellStart"/>
-      <w:proofErr w:type="gramStart"/>
+      <w:r>
+        <w:rPr>
+          <w:rFonts w:ascii="Domine" w:eastAsia="Domine" w:hAnsi="Domine" w:cs="Domine"/>
+        </w:rPr>
+        <w:t xml:space="preserve">? Explore el resultado y sirvase de la función </w:t>
+      </w:r>
       <w:r>
         <w:rPr>
           <w:rFonts w:ascii="Domine" w:eastAsia="Domine" w:hAnsi="Domine" w:cs="Domine"/>
           <w:i/>
           <w:iCs/>
         </w:rPr>
-        <w:t>gsub</w:t>
-      </w:r>
-      <w:proofErr w:type="spellEnd"/>
-      <w:r>
-        <w:rPr>
-          <w:rFonts w:ascii="Domine" w:eastAsia="Domine" w:hAnsi="Domine" w:cs="Domine"/>
-          <w:i/>
-          <w:iCs/>
-        </w:rPr>
-        <w:t>(</w:t>
-      </w:r>
-      <w:proofErr w:type="gramEnd"/>
-      <w:r>
-        <w:rPr>
-          <w:rFonts w:ascii="Domine" w:eastAsia="Domine" w:hAnsi="Domine" w:cs="Domine"/>
-          <w:i/>
-          <w:iCs/>
-        </w:rPr>
-        <w:t>)</w:t>
+        <w:t>gsub()</w:t>
       </w:r>
       <w:r>
         <w:rPr>
@@ -701,6 +585,7 @@
         <w:rPr>
           <w:rFonts w:ascii="Domine" w:eastAsia="Domine" w:hAnsi="Domine" w:cs="Domine"/>
         </w:rPr>
+        <w:lastRenderedPageBreak/>
         <w:t>Finalmente, elimine los acentos.</w:t>
       </w:r>
     </w:p>
@@ -722,14 +607,7 @@
           <w:rFonts w:ascii="Domine" w:eastAsia="Domine" w:hAnsi="Domine" w:cs="Domine"/>
           <w:b/>
         </w:rPr>
-        <w:t xml:space="preserve">GENERACIÓN DE FEATURES A PARTIR DE </w:t>
-      </w:r>
-      <w:r>
-        <w:rPr>
-          <w:rFonts w:ascii="Domine" w:eastAsia="Domine" w:hAnsi="Domine" w:cs="Domine"/>
-          <w:b/>
-        </w:rPr>
-        <w:t>TEXTO</w:t>
+        <w:t>GENERACIÓN DE FEATURES A PARTIR DE TEXTO</w:t>
       </w:r>
     </w:p>
     <w:p>
@@ -749,55 +627,13 @@
         <w:rPr>
           <w:rFonts w:ascii="Domine" w:eastAsia="Domine" w:hAnsi="Domine" w:cs="Domine"/>
         </w:rPr>
-        <w:t xml:space="preserve">Una vez </w:t>
-      </w:r>
-      <w:proofErr w:type="spellStart"/>
-      <w:r>
-        <w:rPr>
-          <w:rFonts w:ascii="Domine" w:eastAsia="Domine" w:hAnsi="Domine" w:cs="Domine"/>
-        </w:rPr>
-        <w:t>preprocesado</w:t>
-      </w:r>
-      <w:proofErr w:type="spellEnd"/>
-      <w:r>
-        <w:rPr>
-          <w:rFonts w:ascii="Domine" w:eastAsia="Domine" w:hAnsi="Domine" w:cs="Domine"/>
-        </w:rPr>
-        <w:t xml:space="preserve"> el texto, genere la </w:t>
-      </w:r>
-      <w:proofErr w:type="spellStart"/>
-      <w:r>
-        <w:rPr>
-          <w:rFonts w:ascii="Domine" w:eastAsia="Domine" w:hAnsi="Domine" w:cs="Domine"/>
-        </w:rPr>
-        <w:t>Matríz</w:t>
-      </w:r>
-      <w:proofErr w:type="spellEnd"/>
-      <w:r>
-        <w:rPr>
-          <w:rFonts w:ascii="Domine" w:eastAsia="Domine" w:hAnsi="Domine" w:cs="Domine"/>
-        </w:rPr>
-        <w:t xml:space="preserve"> Término-Documento y explore</w:t>
-      </w:r>
-      <w:r>
-        <w:rPr>
-          <w:rFonts w:ascii="Domine" w:eastAsia="Domine" w:hAnsi="Domine" w:cs="Domine"/>
-        </w:rPr>
-        <w:t xml:space="preserve"> </w:t>
-      </w:r>
-      <w:proofErr w:type="spellStart"/>
-      <w:r>
-        <w:rPr>
-          <w:rFonts w:ascii="Domine" w:eastAsia="Domine" w:hAnsi="Domine" w:cs="Domine"/>
-        </w:rPr>
-        <w:t>el</w:t>
-      </w:r>
-      <w:proofErr w:type="spellEnd"/>
-      <w:r>
-        <w:rPr>
-          <w:rFonts w:ascii="Domine" w:eastAsia="Domine" w:hAnsi="Domine" w:cs="Domine"/>
-        </w:rPr>
-        <w:t xml:space="preserve"> resultado</w:t>
+        <w:t>Una vez preprocesado el texto, genere la Matríz Término-Documento y explore</w:t>
+      </w:r>
+      <w:r>
+        <w:rPr>
+          <w:rFonts w:ascii="Domine" w:eastAsia="Domine" w:hAnsi="Domine" w:cs="Domine"/>
+        </w:rPr>
+        <w:t xml:space="preserve"> el resultado</w:t>
       </w:r>
       <w:r>
         <w:rPr>
@@ -873,21 +709,7 @@
         <w:rPr>
           <w:rFonts w:ascii="Domine" w:eastAsia="Domine" w:hAnsi="Domine" w:cs="Domine"/>
         </w:rPr>
-        <w:t>Genere la nube de palabras (</w:t>
-      </w:r>
-      <w:proofErr w:type="spellStart"/>
-      <w:r>
-        <w:rPr>
-          <w:rFonts w:ascii="Domine" w:eastAsia="Domine" w:hAnsi="Domine" w:cs="Domine"/>
-        </w:rPr>
-        <w:t>wordcloud</w:t>
-      </w:r>
-      <w:proofErr w:type="spellEnd"/>
-      <w:r>
-        <w:rPr>
-          <w:rFonts w:ascii="Domine" w:eastAsia="Domine" w:hAnsi="Domine" w:cs="Domine"/>
-        </w:rPr>
-        <w:t>) con los términos más frecuentes.</w:t>
+        <w:t>Genere la nube de palabras (wordcloud) con los términos más frecuentes.</w:t>
       </w:r>
     </w:p>
     <w:p>
@@ -907,21 +729,7 @@
         <w:rPr>
           <w:rFonts w:ascii="Domine" w:eastAsia="Domine" w:hAnsi="Domine" w:cs="Domine"/>
         </w:rPr>
-        <w:t xml:space="preserve">Verifique gráficamente el cumplimiento de la Ley de </w:t>
-      </w:r>
-      <w:proofErr w:type="spellStart"/>
-      <w:r>
-        <w:rPr>
-          <w:rFonts w:ascii="Domine" w:eastAsia="Domine" w:hAnsi="Domine" w:cs="Domine"/>
-        </w:rPr>
-        <w:t>Zipf</w:t>
-      </w:r>
-      <w:proofErr w:type="spellEnd"/>
-      <w:r>
-        <w:rPr>
-          <w:rFonts w:ascii="Domine" w:eastAsia="Domine" w:hAnsi="Domine" w:cs="Domine"/>
-        </w:rPr>
-        <w:t>.</w:t>
+        <w:t>Verifique gráficamente el cumplimiento de la Ley de Zipf.</w:t>
       </w:r>
     </w:p>
     <w:p>
@@ -1028,31 +836,13 @@
           <w:rFonts w:ascii="Domine" w:hAnsi="Domine"/>
         </w:rPr>
       </w:pPr>
-      <w:proofErr w:type="spellStart"/>
       <w:r>
         <w:rPr>
           <w:rFonts w:ascii="Domine" w:hAnsi="Domine"/>
           <w:lang w:val="en-US"/>
         </w:rPr>
-        <w:t>Ingeniería</w:t>
-      </w:r>
-      <w:proofErr w:type="spellEnd"/>
-      <w:r>
-        <w:rPr>
-          <w:rFonts w:ascii="Domine" w:hAnsi="Domine"/>
-          <w:lang w:val="en-US"/>
-        </w:rPr>
-        <w:t xml:space="preserve"> de Features </w:t>
-      </w:r>
-      <w:proofErr w:type="spellStart"/>
-      <w:r>
-        <w:rPr>
-          <w:rFonts w:ascii="Domine" w:hAnsi="Domine"/>
-          <w:lang w:val="en-US"/>
-        </w:rPr>
-        <w:t>textuales</w:t>
-      </w:r>
-      <w:proofErr w:type="spellEnd"/>
+        <w:t>Ingeniería de Features textuales</w:t>
+      </w:r>
       <w:r>
         <w:rPr>
           <w:rFonts w:ascii="Domine" w:hAnsi="Domine"/>
@@ -1157,47 +947,6 @@
       </w:pPr>
       <w:r>
         <w:continuationSeparator/>
-      </w:r>
-    </w:p>
-  </w:footnote>
-  <w:footnote w:id="1">
-    <w:p>
-      <w:pPr>
-        <w:pStyle w:val="Textonotapie"/>
-        <w:rPr>
-          <w:i/>
-        </w:rPr>
-      </w:pPr>
-      <w:r>
-        <w:rPr>
-          <w:rStyle w:val="Refdenotaalpie"/>
-        </w:rPr>
-        <w:footnoteRef/>
-      </w:r>
-      <w:r>
-        <w:t xml:space="preserve"> Explore la instrucción </w:t>
-      </w:r>
-      <w:proofErr w:type="spellStart"/>
-      <w:proofErr w:type="gramStart"/>
-      <w:r>
-        <w:rPr>
-          <w:i/>
-        </w:rPr>
-        <w:t>read.table</w:t>
-      </w:r>
-      <w:proofErr w:type="spellEnd"/>
-      <w:proofErr w:type="gramEnd"/>
-      <w:r>
-        <w:rPr>
-          <w:i/>
-        </w:rPr>
-        <w:t>()</w:t>
-      </w:r>
-      <w:r>
-        <w:rPr>
-          <w:i/>
-        </w:rPr>
-        <w:t>.</w:t>
       </w:r>
     </w:p>
   </w:footnote>

</xml_diff>

<commit_message>
Se actualiza el LAB08
</commit_message>
<xml_diff>
--- a/2021/laboratorios/LAB08/utiles/LAB08 - Atributos Textuales.docx
+++ b/2021/laboratorios/LAB08/utiles/LAB08 - Atributos Textuales.docx
@@ -137,7 +137,21 @@
         <w:rPr>
           <w:rFonts w:ascii="Domine" w:eastAsia="Domine" w:hAnsi="Domine" w:cs="Domine"/>
         </w:rPr>
-        <w:t>sobre algunos tópicos de ingeniería de features textuales, trabajando con técnicas de preprocesamiento de atributos textuales y algunas estrategias de representación y ponderación de los términos que componen los atributos textuales</w:t>
+        <w:t xml:space="preserve">sobre algunos tópicos de ingeniería de </w:t>
+      </w:r>
+      <w:proofErr w:type="spellStart"/>
+      <w:r>
+        <w:rPr>
+          <w:rFonts w:ascii="Domine" w:eastAsia="Domine" w:hAnsi="Domine" w:cs="Domine"/>
+        </w:rPr>
+        <w:t>features</w:t>
+      </w:r>
+      <w:proofErr w:type="spellEnd"/>
+      <w:r>
+        <w:rPr>
+          <w:rFonts w:ascii="Domine" w:eastAsia="Domine" w:hAnsi="Domine" w:cs="Domine"/>
+        </w:rPr>
+        <w:t xml:space="preserve"> textuales, trabajando con técnicas de preprocesamiento de atributos textuales y algunas estrategias de representación y ponderación de los términos que componen los atributos textuales</w:t>
       </w:r>
       <w:r>
         <w:rPr>
@@ -214,19 +228,86 @@
         <w:rPr>
           <w:rFonts w:ascii="Domine" w:hAnsi="Domine"/>
         </w:rPr>
-        <w:t>A partir del dataset</w:t>
-      </w:r>
-      <w:r>
-        <w:rPr>
-          <w:rFonts w:ascii="Domine" w:hAnsi="Domine"/>
-        </w:rPr>
-        <w:t xml:space="preserve"> que contiene las letras de algunas de las canciones de Spotify utilizadas en el TP01</w:t>
-      </w:r>
-      <w:r>
-        <w:rPr>
-          <w:rFonts w:ascii="Domine" w:hAnsi="Domine"/>
-        </w:rPr>
-        <w:t>, se solicita trabajar sobre las siguientes consignas:</w:t>
+        <w:t>A partir de</w:t>
+      </w:r>
+      <w:r>
+        <w:rPr>
+          <w:rFonts w:ascii="Domine" w:hAnsi="Domine"/>
+        </w:rPr>
+        <w:t xml:space="preserve"> un script</w:t>
+      </w:r>
+      <w:r>
+        <w:rPr>
+          <w:rStyle w:val="Refdenotaalpie"/>
+          <w:rFonts w:ascii="Domine" w:hAnsi="Domine"/>
+        </w:rPr>
+        <w:footnoteReference w:id="1"/>
+      </w:r>
+      <w:r>
+        <w:rPr>
+          <w:rFonts w:ascii="Domine" w:hAnsi="Domine"/>
+        </w:rPr>
+        <w:t xml:space="preserve"> se han descargado cerca de 6000 letras de canciones presentes en la DB de Spotify utilizada en el TP01. Luego, se ha generado un </w:t>
+      </w:r>
+      <w:proofErr w:type="spellStart"/>
+      <w:r>
+        <w:rPr>
+          <w:rFonts w:ascii="Domine" w:hAnsi="Domine"/>
+        </w:rPr>
+        <w:t>dataset</w:t>
+      </w:r>
+      <w:proofErr w:type="spellEnd"/>
+      <w:r>
+        <w:rPr>
+          <w:rFonts w:ascii="Domine" w:hAnsi="Domine"/>
+        </w:rPr>
+        <w:t xml:space="preserve"> con el subconjunto de las letras que corresponden al idioma español y </w:t>
+      </w:r>
+      <w:proofErr w:type="spellStart"/>
+      <w:r>
+        <w:rPr>
+          <w:rFonts w:ascii="Domine" w:hAnsi="Domine"/>
+        </w:rPr>
+        <w:t>se</w:t>
+      </w:r>
+      <w:proofErr w:type="spellEnd"/>
+      <w:r>
+        <w:rPr>
+          <w:rFonts w:ascii="Domine" w:hAnsi="Domine"/>
+        </w:rPr>
+        <w:t xml:space="preserve"> ha realizado un </w:t>
+      </w:r>
+      <w:proofErr w:type="spellStart"/>
+      <w:r>
+        <w:rPr>
+          <w:rFonts w:ascii="Domine" w:hAnsi="Domine"/>
+        </w:rPr>
+        <w:t>mongoexport</w:t>
+      </w:r>
+      <w:proofErr w:type="spellEnd"/>
+      <w:r>
+        <w:rPr>
+          <w:rFonts w:ascii="Domine" w:hAnsi="Domine"/>
+        </w:rPr>
+        <w:t xml:space="preserve"> con la información. S</w:t>
+      </w:r>
+      <w:r>
+        <w:rPr>
+          <w:rFonts w:ascii="Domine" w:hAnsi="Domine"/>
+        </w:rPr>
+        <w:t>e solicita trabajar</w:t>
+      </w:r>
+      <w:r>
+        <w:rPr>
+          <w:rFonts w:ascii="Domine" w:hAnsi="Domine"/>
+        </w:rPr>
+        <w:t>, en función de esos datos,</w:t>
+      </w:r>
+      <w:r>
+        <w:rPr>
+          <w:rFonts w:ascii="Domine" w:hAnsi="Domine"/>
+        </w:rPr>
+        <w:t xml:space="preserve"> sobre las siguientes consignas:</w:t>
       </w:r>
     </w:p>
     <w:p>
@@ -284,8 +365,42 @@
         <w:rPr>
           <w:rFonts w:ascii="Domine" w:eastAsia="Domine" w:hAnsi="Domine" w:cs="Domine"/>
         </w:rPr>
-        <w:t>xplore el dataset</w:t>
-      </w:r>
+        <w:t xml:space="preserve">xplore el </w:t>
+      </w:r>
+      <w:proofErr w:type="spellStart"/>
+      <w:r>
+        <w:rPr>
+          <w:rFonts w:ascii="Domine" w:eastAsia="Domine" w:hAnsi="Domine" w:cs="Domine"/>
+        </w:rPr>
+        <w:t>dataset</w:t>
+      </w:r>
+      <w:proofErr w:type="spellEnd"/>
+      <w:r>
+        <w:rPr>
+          <w:rFonts w:ascii="Domine" w:eastAsia="Domine" w:hAnsi="Domine" w:cs="Domine"/>
+        </w:rPr>
+        <w:t xml:space="preserve"> </w:t>
+      </w:r>
+      <w:proofErr w:type="spellStart"/>
+      <w:r>
+        <w:rPr>
+          <w:rFonts w:ascii="Domine" w:eastAsia="Domine" w:hAnsi="Domine" w:cs="Domine"/>
+          <w:i/>
+          <w:iCs/>
+        </w:rPr>
+        <w:t>lyrics-</w:t>
+      </w:r>
+      <w:proofErr w:type="gramStart"/>
+      <w:r>
+        <w:rPr>
+          <w:rFonts w:ascii="Domine" w:eastAsia="Domine" w:hAnsi="Domine" w:cs="Domine"/>
+          <w:i/>
+          <w:iCs/>
+        </w:rPr>
+        <w:t>spanish.json</w:t>
+      </w:r>
+      <w:proofErr w:type="spellEnd"/>
+      <w:proofErr w:type="gramEnd"/>
       <w:r>
         <w:rPr>
           <w:rFonts w:ascii="Domine" w:eastAsia="Domine" w:hAnsi="Domine" w:cs="Domine"/>
@@ -348,13 +463,33 @@
         </w:rPr>
         <w:t xml:space="preserve">Genere el corpus de documentos y explore la instrucción </w:t>
       </w:r>
+      <w:proofErr w:type="spellStart"/>
+      <w:proofErr w:type="gramStart"/>
       <w:r>
         <w:rPr>
           <w:rFonts w:ascii="Domine" w:eastAsia="Domine" w:hAnsi="Domine" w:cs="Domine"/>
           <w:i/>
           <w:iCs/>
         </w:rPr>
-        <w:t>inspect().</w:t>
+        <w:t>inspect</w:t>
+      </w:r>
+      <w:proofErr w:type="spellEnd"/>
+      <w:r>
+        <w:rPr>
+          <w:rFonts w:ascii="Domine" w:eastAsia="Domine" w:hAnsi="Domine" w:cs="Domine"/>
+          <w:i/>
+          <w:iCs/>
+        </w:rPr>
+        <w:t>(</w:t>
+      </w:r>
+      <w:proofErr w:type="gramEnd"/>
+      <w:r>
+        <w:rPr>
+          <w:rFonts w:ascii="Domine" w:eastAsia="Domine" w:hAnsi="Domine" w:cs="Domine"/>
+          <w:i/>
+          <w:iCs/>
+        </w:rPr>
+        <w:t>).</w:t>
       </w:r>
       <w:r>
         <w:rPr>
@@ -415,12 +550,14 @@
         </w:rPr>
         <w:t xml:space="preserve">Utilizando la librería </w:t>
       </w:r>
+      <w:proofErr w:type="spellStart"/>
       <w:r>
         <w:rPr>
           <w:rFonts w:ascii="Domine" w:eastAsia="Domine" w:hAnsi="Domine" w:cs="Domine"/>
         </w:rPr>
         <w:t>tm</w:t>
       </w:r>
+      <w:proofErr w:type="spellEnd"/>
       <w:r>
         <w:rPr>
           <w:rFonts w:ascii="Domine" w:eastAsia="Domine" w:hAnsi="Domine" w:cs="Domine"/>
@@ -437,7 +574,21 @@
         <w:rPr>
           <w:rFonts w:ascii="Domine" w:eastAsia="Domine" w:hAnsi="Domine" w:cs="Domine"/>
         </w:rPr>
-        <w:t xml:space="preserve"> las siguientes tareas de pre-procesamiento sobre los datos y verifique en cada paso si se reduce la cantidad de términos del corpus de documentos:</w:t>
+        <w:t xml:space="preserve"> las siguientes tareas de </w:t>
+      </w:r>
+      <w:proofErr w:type="spellStart"/>
+      <w:r>
+        <w:rPr>
+          <w:rFonts w:ascii="Domine" w:eastAsia="Domine" w:hAnsi="Domine" w:cs="Domine"/>
+        </w:rPr>
+        <w:t>pre-procesamiento</w:t>
+      </w:r>
+      <w:proofErr w:type="spellEnd"/>
+      <w:r>
+        <w:rPr>
+          <w:rFonts w:ascii="Domine" w:eastAsia="Domine" w:hAnsi="Domine" w:cs="Domine"/>
+        </w:rPr>
+        <w:t xml:space="preserve"> sobre los datos y verifique en cada paso si se reduce la cantidad de términos del corpus de documentos:</w:t>
       </w:r>
     </w:p>
     <w:p>
@@ -517,8 +668,10 @@
         <w:rPr>
           <w:rFonts w:ascii="Domine" w:eastAsia="Domine" w:hAnsi="Domine" w:cs="Domine"/>
         </w:rPr>
+        <w:lastRenderedPageBreak/>
         <w:t xml:space="preserve">Elimine signos de puntuación. ¿Quedan signos de puntuación sin eliminar por parte de la librería </w:t>
       </w:r>
+      <w:proofErr w:type="spellStart"/>
       <w:r>
         <w:rPr>
           <w:rFonts w:ascii="Domine" w:eastAsia="Domine" w:hAnsi="Domine" w:cs="Domine"/>
@@ -527,19 +680,54 @@
         </w:rPr>
         <w:t>tm</w:t>
       </w:r>
-      <w:r>
-        <w:rPr>
-          <w:rFonts w:ascii="Domine" w:eastAsia="Domine" w:hAnsi="Domine" w:cs="Domine"/>
-        </w:rPr>
-        <w:t xml:space="preserve">? Explore el resultado y sirvase de la función </w:t>
-      </w:r>
+      <w:proofErr w:type="spellEnd"/>
+      <w:r>
+        <w:rPr>
+          <w:rFonts w:ascii="Domine" w:eastAsia="Domine" w:hAnsi="Domine" w:cs="Domine"/>
+        </w:rPr>
+        <w:t xml:space="preserve">? Explore el resultado y </w:t>
+      </w:r>
+      <w:proofErr w:type="spellStart"/>
+      <w:r>
+        <w:rPr>
+          <w:rFonts w:ascii="Domine" w:eastAsia="Domine" w:hAnsi="Domine" w:cs="Domine"/>
+        </w:rPr>
+        <w:t>sirvase</w:t>
+      </w:r>
+      <w:proofErr w:type="spellEnd"/>
+      <w:r>
+        <w:rPr>
+          <w:rFonts w:ascii="Domine" w:eastAsia="Domine" w:hAnsi="Domine" w:cs="Domine"/>
+        </w:rPr>
+        <w:t xml:space="preserve"> de la función </w:t>
+      </w:r>
+      <w:proofErr w:type="spellStart"/>
+      <w:proofErr w:type="gramStart"/>
       <w:r>
         <w:rPr>
           <w:rFonts w:ascii="Domine" w:eastAsia="Domine" w:hAnsi="Domine" w:cs="Domine"/>
           <w:i/>
           <w:iCs/>
         </w:rPr>
-        <w:t>gsub()</w:t>
+        <w:t>gsub</w:t>
+      </w:r>
+      <w:proofErr w:type="spellEnd"/>
+      <w:r>
+        <w:rPr>
+          <w:rFonts w:ascii="Domine" w:eastAsia="Domine" w:hAnsi="Domine" w:cs="Domine"/>
+          <w:i/>
+          <w:iCs/>
+        </w:rPr>
+        <w:t>(</w:t>
+      </w:r>
+      <w:proofErr w:type="gramEnd"/>
+      <w:r>
+        <w:rPr>
+          <w:rFonts w:ascii="Domine" w:eastAsia="Domine" w:hAnsi="Domine" w:cs="Domine"/>
+          <w:i/>
+          <w:iCs/>
+        </w:rPr>
+        <w:t>)</w:t>
       </w:r>
       <w:r>
         <w:rPr>
@@ -585,7 +773,6 @@
         <w:rPr>
           <w:rFonts w:ascii="Domine" w:eastAsia="Domine" w:hAnsi="Domine" w:cs="Domine"/>
         </w:rPr>
-        <w:lastRenderedPageBreak/>
         <w:t>Finalmente, elimine los acentos.</w:t>
       </w:r>
     </w:p>
@@ -627,7 +814,35 @@
         <w:rPr>
           <w:rFonts w:ascii="Domine" w:eastAsia="Domine" w:hAnsi="Domine" w:cs="Domine"/>
         </w:rPr>
-        <w:t>Una vez preprocesado el texto, genere la Matríz Término-Documento y explore</w:t>
+        <w:t xml:space="preserve">Una vez </w:t>
+      </w:r>
+      <w:proofErr w:type="spellStart"/>
+      <w:r>
+        <w:rPr>
+          <w:rFonts w:ascii="Domine" w:eastAsia="Domine" w:hAnsi="Domine" w:cs="Domine"/>
+        </w:rPr>
+        <w:t>preprocesado</w:t>
+      </w:r>
+      <w:proofErr w:type="spellEnd"/>
+      <w:r>
+        <w:rPr>
+          <w:rFonts w:ascii="Domine" w:eastAsia="Domine" w:hAnsi="Domine" w:cs="Domine"/>
+        </w:rPr>
+        <w:t xml:space="preserve"> el texto, genere la </w:t>
+      </w:r>
+      <w:proofErr w:type="spellStart"/>
+      <w:r>
+        <w:rPr>
+          <w:rFonts w:ascii="Domine" w:eastAsia="Domine" w:hAnsi="Domine" w:cs="Domine"/>
+        </w:rPr>
+        <w:t>Matríz</w:t>
+      </w:r>
+      <w:proofErr w:type="spellEnd"/>
+      <w:r>
+        <w:rPr>
+          <w:rFonts w:ascii="Domine" w:eastAsia="Domine" w:hAnsi="Domine" w:cs="Domine"/>
+        </w:rPr>
+        <w:t xml:space="preserve"> Término-Documento y explore</w:t>
       </w:r>
       <w:r>
         <w:rPr>
@@ -709,7 +924,21 @@
         <w:rPr>
           <w:rFonts w:ascii="Domine" w:eastAsia="Domine" w:hAnsi="Domine" w:cs="Domine"/>
         </w:rPr>
-        <w:t>Genere la nube de palabras (wordcloud) con los términos más frecuentes.</w:t>
+        <w:t>Genere la nube de palabras (</w:t>
+      </w:r>
+      <w:proofErr w:type="spellStart"/>
+      <w:r>
+        <w:rPr>
+          <w:rFonts w:ascii="Domine" w:eastAsia="Domine" w:hAnsi="Domine" w:cs="Domine"/>
+        </w:rPr>
+        <w:t>wordcloud</w:t>
+      </w:r>
+      <w:proofErr w:type="spellEnd"/>
+      <w:r>
+        <w:rPr>
+          <w:rFonts w:ascii="Domine" w:eastAsia="Domine" w:hAnsi="Domine" w:cs="Domine"/>
+        </w:rPr>
+        <w:t>) con los términos más frecuentes.</w:t>
       </w:r>
     </w:p>
     <w:p>
@@ -729,7 +958,21 @@
         <w:rPr>
           <w:rFonts w:ascii="Domine" w:eastAsia="Domine" w:hAnsi="Domine" w:cs="Domine"/>
         </w:rPr>
-        <w:t>Verifique gráficamente el cumplimiento de la Ley de Zipf.</w:t>
+        <w:t xml:space="preserve">Verifique gráficamente el cumplimiento de la Ley de </w:t>
+      </w:r>
+      <w:proofErr w:type="spellStart"/>
+      <w:r>
+        <w:rPr>
+          <w:rFonts w:ascii="Domine" w:eastAsia="Domine" w:hAnsi="Domine" w:cs="Domine"/>
+        </w:rPr>
+        <w:t>Zipf</w:t>
+      </w:r>
+      <w:proofErr w:type="spellEnd"/>
+      <w:r>
+        <w:rPr>
+          <w:rFonts w:ascii="Domine" w:eastAsia="Domine" w:hAnsi="Domine" w:cs="Domine"/>
+        </w:rPr>
+        <w:t>.</w:t>
       </w:r>
     </w:p>
     <w:p>
@@ -836,13 +1079,31 @@
           <w:rFonts w:ascii="Domine" w:hAnsi="Domine"/>
         </w:rPr>
       </w:pPr>
+      <w:proofErr w:type="spellStart"/>
       <w:r>
         <w:rPr>
           <w:rFonts w:ascii="Domine" w:hAnsi="Domine"/>
           <w:lang w:val="en-US"/>
         </w:rPr>
-        <w:t>Ingeniería de Features textuales</w:t>
-      </w:r>
+        <w:t>Ingeniería</w:t>
+      </w:r>
+      <w:proofErr w:type="spellEnd"/>
+      <w:r>
+        <w:rPr>
+          <w:rFonts w:ascii="Domine" w:hAnsi="Domine"/>
+          <w:lang w:val="en-US"/>
+        </w:rPr>
+        <w:t xml:space="preserve"> de Features </w:t>
+      </w:r>
+      <w:proofErr w:type="spellStart"/>
+      <w:r>
+        <w:rPr>
+          <w:rFonts w:ascii="Domine" w:hAnsi="Domine"/>
+          <w:lang w:val="en-US"/>
+        </w:rPr>
+        <w:t>textuales</w:t>
+      </w:r>
+      <w:proofErr w:type="spellEnd"/>
       <w:r>
         <w:rPr>
           <w:rFonts w:ascii="Domine" w:hAnsi="Domine"/>
@@ -947,6 +1208,25 @@
       </w:pPr>
       <w:r>
         <w:continuationSeparator/>
+      </w:r>
+    </w:p>
+  </w:footnote>
+  <w:footnote w:id="1">
+    <w:p>
+      <w:pPr>
+        <w:pStyle w:val="Textonotapie"/>
+        <w:rPr>
+          <w:lang w:val="es-ES"/>
+        </w:rPr>
+      </w:pPr>
+      <w:r>
+        <w:rPr>
+          <w:rStyle w:val="Refdenotaalpie"/>
+        </w:rPr>
+        <w:footnoteRef/>
+      </w:r>
+      <w:r>
+        <w:t xml:space="preserve"> </w:t>
       </w:r>
     </w:p>
   </w:footnote>

</xml_diff>

<commit_message>
Se actualiza la presentación y las consignas del LAB08
</commit_message>
<xml_diff>
--- a/2021/laboratorios/LAB08/utiles/LAB08 - Atributos Textuales.docx
+++ b/2021/laboratorios/LAB08/utiles/LAB08 - Atributos Textuales.docx
@@ -247,7 +247,47 @@
         <w:rPr>
           <w:rFonts w:ascii="Domine" w:hAnsi="Domine"/>
         </w:rPr>
-        <w:t xml:space="preserve"> se han descargado cerca de 6000 letras de canciones presentes en la DB de Spotify utilizada en el TP01. Luego, se ha generado un </w:t>
+        <w:t xml:space="preserve"> se han descargado cerca de 6000 letras de canciones presentes en la DB de Spotify</w:t>
+      </w:r>
+      <w:r>
+        <w:rPr>
+          <w:rFonts w:ascii="Domine" w:hAnsi="Domine"/>
+        </w:rPr>
+        <w:t xml:space="preserve"> y que fuera</w:t>
+      </w:r>
+      <w:r>
+        <w:rPr>
+          <w:rFonts w:ascii="Domine" w:hAnsi="Domine"/>
+        </w:rPr>
+        <w:t xml:space="preserve"> utilizada en el TP01.</w:t>
+      </w:r>
+    </w:p>
+    <w:p>
+      <w:pPr>
+        <w:spacing w:line="336" w:lineRule="auto"/>
+        <w:jc w:val="both"/>
+        <w:rPr>
+          <w:rFonts w:ascii="Domine" w:hAnsi="Domine"/>
+        </w:rPr>
+      </w:pPr>
+      <w:r>
+        <w:rPr>
+          <w:rFonts w:ascii="Domine" w:hAnsi="Domine"/>
+        </w:rPr>
+        <w:t xml:space="preserve"> Luego, se ha generado</w:t>
+      </w:r>
+      <w:r>
+        <w:rPr>
+          <w:rStyle w:val="Refdenotaalpie"/>
+          <w:rFonts w:ascii="Domine" w:hAnsi="Domine"/>
+        </w:rPr>
+        <w:footnoteReference w:id="2"/>
+      </w:r>
+      <w:r>
+        <w:rPr>
+          <w:rFonts w:ascii="Domine" w:hAnsi="Domine"/>
+        </w:rPr>
+        <w:t xml:space="preserve"> un </w:t>
       </w:r>
       <w:proofErr w:type="spellStart"/>
       <w:r>
@@ -261,30 +301,23 @@
         <w:rPr>
           <w:rFonts w:ascii="Domine" w:hAnsi="Domine"/>
         </w:rPr>
-        <w:t xml:space="preserve"> con el subconjunto de las letras que corresponden al idioma español y </w:t>
+        <w:t xml:space="preserve"> con el subconjunto de las letras que corresponden al idioma español y se ha realizado un </w:t>
       </w:r>
       <w:proofErr w:type="spellStart"/>
       <w:r>
         <w:rPr>
           <w:rFonts w:ascii="Domine" w:hAnsi="Domine"/>
         </w:rPr>
-        <w:t>se</w:t>
+        <w:t>mongoexport</w:t>
       </w:r>
       <w:proofErr w:type="spellEnd"/>
       <w:r>
         <w:rPr>
-          <w:rFonts w:ascii="Domine" w:hAnsi="Domine"/>
-        </w:rPr>
-        <w:t xml:space="preserve"> ha realizado un </w:t>
-      </w:r>
-      <w:proofErr w:type="spellStart"/>
-      <w:r>
-        <w:rPr>
-          <w:rFonts w:ascii="Domine" w:hAnsi="Domine"/>
-        </w:rPr>
-        <w:t>mongoexport</w:t>
-      </w:r>
-      <w:proofErr w:type="spellEnd"/>
+          <w:rStyle w:val="Refdenotaalpie"/>
+          <w:rFonts w:ascii="Domine" w:hAnsi="Domine"/>
+        </w:rPr>
+        <w:footnoteReference w:id="3"/>
+      </w:r>
       <w:r>
         <w:rPr>
           <w:rFonts w:ascii="Domine" w:hAnsi="Domine"/>
@@ -501,6 +534,15 @@
     <w:p>
       <w:pPr>
         <w:spacing w:after="0" w:line="360" w:lineRule="auto"/>
+        <w:jc w:val="both"/>
+        <w:rPr>
+          <w:rFonts w:ascii="Domine" w:eastAsia="Domine" w:hAnsi="Domine" w:cs="Domine"/>
+        </w:rPr>
+      </w:pPr>
+    </w:p>
+    <w:p>
+      <w:pPr>
+        <w:spacing w:after="0" w:line="360" w:lineRule="auto"/>
         <w:ind w:left="1080"/>
         <w:jc w:val="both"/>
         <w:rPr>
@@ -608,6 +650,7 @@
         <w:rPr>
           <w:rFonts w:ascii="Domine" w:eastAsia="Domine" w:hAnsi="Domine" w:cs="Domine"/>
         </w:rPr>
+        <w:lastRenderedPageBreak/>
         <w:t>Convierta el texto a minúsculas.</w:t>
       </w:r>
     </w:p>
@@ -668,7 +711,6 @@
         <w:rPr>
           <w:rFonts w:ascii="Domine" w:eastAsia="Domine" w:hAnsi="Domine" w:cs="Domine"/>
         </w:rPr>
-        <w:lastRenderedPageBreak/>
         <w:t xml:space="preserve">Elimine signos de puntuación. ¿Quedan signos de puntuación sin eliminar por parte de la librería </w:t>
       </w:r>
       <w:proofErr w:type="spellStart"/>
@@ -778,6 +820,16 @@
     </w:p>
     <w:p>
       <w:pPr>
+        <w:spacing w:after="0" w:line="360" w:lineRule="auto"/>
+        <w:ind w:left="1980"/>
+        <w:jc w:val="both"/>
+        <w:rPr>
+          <w:rFonts w:ascii="Domine" w:eastAsia="Domine" w:hAnsi="Domine" w:cs="Domine"/>
+        </w:rPr>
+      </w:pPr>
+    </w:p>
+    <w:p>
+      <w:pPr>
         <w:pStyle w:val="Prrafodelista"/>
         <w:numPr>
           <w:ilvl w:val="0"/>
@@ -885,6 +937,16 @@
     </w:p>
     <w:p>
       <w:pPr>
+        <w:spacing w:after="0" w:line="360" w:lineRule="auto"/>
+        <w:ind w:left="1080"/>
+        <w:jc w:val="both"/>
+        <w:rPr>
+          <w:rFonts w:ascii="Domine" w:eastAsia="Domine" w:hAnsi="Domine" w:cs="Domine"/>
+        </w:rPr>
+      </w:pPr>
+    </w:p>
+    <w:p>
+      <w:pPr>
         <w:pStyle w:val="Prrafodelista"/>
         <w:numPr>
           <w:ilvl w:val="0"/>
@@ -974,6 +1036,15 @@
         </w:rPr>
         <w:t>.</w:t>
       </w:r>
+    </w:p>
+    <w:p>
+      <w:pPr>
+        <w:spacing w:after="0" w:line="360" w:lineRule="auto"/>
+        <w:jc w:val="both"/>
+        <w:rPr>
+          <w:rFonts w:ascii="Domine" w:eastAsia="Domine" w:hAnsi="Domine" w:cs="Domine"/>
+        </w:rPr>
+      </w:pPr>
     </w:p>
     <w:p>
       <w:pPr>
@@ -1227,6 +1298,111 @@
       </w:r>
       <w:r>
         <w:t xml:space="preserve"> </w:t>
+      </w:r>
+      <w:r>
+        <w:rPr>
+          <w:sz w:val="14"/>
+          <w:szCs w:val="14"/>
+        </w:rPr>
+        <w:t xml:space="preserve">Disponible en </w:t>
+      </w:r>
+    </w:p>
+  </w:footnote>
+  <w:footnote w:id="2">
+    <w:p>
+      <w:pPr>
+        <w:pStyle w:val="Textonotapie"/>
+        <w:rPr>
+          <w:lang w:val="es-ES"/>
+        </w:rPr>
+      </w:pPr>
+      <w:r>
+        <w:rPr>
+          <w:rStyle w:val="Refdenotaalpie"/>
+        </w:rPr>
+        <w:footnoteRef/>
+      </w:r>
+      <w:r>
+        <w:t xml:space="preserve"> </w:t>
+      </w:r>
+      <w:r>
+        <w:rPr>
+          <w:sz w:val="14"/>
+          <w:szCs w:val="14"/>
+          <w:lang w:val="es-ES"/>
+        </w:rPr>
+        <w:t xml:space="preserve">Disponible en </w:t>
+      </w:r>
+      <w:hyperlink r:id="rId1" w:history="1">
+        <w:r>
+          <w:rPr>
+            <w:rStyle w:val="Hipervnculo"/>
+            <w:sz w:val="14"/>
+            <w:szCs w:val="14"/>
+            <w:lang w:val="es-ES"/>
+          </w:rPr>
+          <w:t>https://raw.githubusercontent.com/dm-uba/dm-uba.github.io/master/2021/laboratorios/LAB08/scripts/filter-spanish-lyrics.R</w:t>
+        </w:r>
+      </w:hyperlink>
+      <w:r>
+        <w:rPr>
+          <w:sz w:val="14"/>
+          <w:szCs w:val="14"/>
+          <w:lang w:val="es-ES"/>
+        </w:rPr>
+        <w:t xml:space="preserve"> </w:t>
+      </w:r>
+    </w:p>
+  </w:footnote>
+  <w:footnote w:id="3">
+    <w:p>
+      <w:pPr>
+        <w:pStyle w:val="Textonotapie"/>
+        <w:rPr>
+          <w:lang w:val="es-ES"/>
+        </w:rPr>
+      </w:pPr>
+      <w:r>
+        <w:rPr>
+          <w:rStyle w:val="Refdenotaalpie"/>
+        </w:rPr>
+        <w:footnoteRef/>
+      </w:r>
+      <w:r>
+        <w:t xml:space="preserve"> Comando: “</w:t>
+      </w:r>
+      <w:proofErr w:type="spellStart"/>
+      <w:r>
+        <w:t>m</w:t>
+      </w:r>
+      <w:r>
+        <w:t>ongoimport</w:t>
+      </w:r>
+      <w:proofErr w:type="spellEnd"/>
+      <w:r>
+        <w:t xml:space="preserve"> -h localhost -d DMUBA_SPOTIFY -c </w:t>
+      </w:r>
+      <w:proofErr w:type="spellStart"/>
+      <w:r>
+        <w:t>lyrics</w:t>
+      </w:r>
+      <w:proofErr w:type="spellEnd"/>
+      <w:r>
+        <w:t xml:space="preserve"> --file=</w:t>
+      </w:r>
+      <w:r>
+        <w:t>.</w:t>
+      </w:r>
+      <w:r>
+        <w:t>\</w:t>
+      </w:r>
+      <w:proofErr w:type="spellStart"/>
+      <w:r>
+        <w:t>lyrics-dm.json</w:t>
+      </w:r>
+      <w:proofErr w:type="spellEnd"/>
+      <w:r>
+        <w:t>”</w:t>
       </w:r>
     </w:p>
   </w:footnote>

</xml_diff>

<commit_message>
Se sube el definitivo del LAB08
</commit_message>
<xml_diff>
--- a/2021/laboratorios/LAB08/utiles/LAB08 - Atributos Textuales.docx
+++ b/2021/laboratorios/LAB08/utiles/LAB08 - Atributos Textuales.docx
@@ -1306,6 +1306,23 @@
         </w:rPr>
         <w:t xml:space="preserve">Disponible en </w:t>
       </w:r>
+      <w:hyperlink r:id="rId1" w:history="1">
+        <w:r>
+          <w:rPr>
+            <w:rStyle w:val="Hipervnculo"/>
+            <w:sz w:val="14"/>
+            <w:szCs w:val="14"/>
+          </w:rPr>
+          <w:t>https://raw.githubusercontent.com/dm-uba/dm-uba.github.io/master/2021/laboratorios/LAB08/scripts/download-lyrics-v2.r</w:t>
+        </w:r>
+      </w:hyperlink>
+      <w:r>
+        <w:rPr>
+          <w:sz w:val="14"/>
+          <w:szCs w:val="14"/>
+        </w:rPr>
+        <w:t xml:space="preserve"> </w:t>
+      </w:r>
     </w:p>
   </w:footnote>
   <w:footnote w:id="2">
@@ -1333,7 +1350,7 @@
         </w:rPr>
         <w:t xml:space="preserve">Disponible en </w:t>
       </w:r>
-      <w:hyperlink r:id="rId1" w:history="1">
+      <w:hyperlink r:id="rId2" w:history="1">
         <w:r>
           <w:rPr>
             <w:rStyle w:val="Hipervnculo"/>

</xml_diff>